<commit_message>
Afgrænsning og suggestion opdateret
</commit_message>
<xml_diff>
--- a/Afgrænsning.docx
+++ b/Afgrænsning.docx
@@ -33,6 +33,18 @@
       </w:pPr>
       <w:r>
         <w:t>Rediger kontingent</w:t>
+      </w:r>
+    </w:p>
+    <w:p>
+      <w:pPr>
+        <w:pStyle w:val="Listeafsnit"/>
+        <w:numPr>
+          <w:ilvl w:val="0"/>
+          <w:numId w:val="1"/>
+        </w:numPr>
+      </w:pPr>
+      <w:r>
+        <w:t>Der står ikke noget krav om betalingsfunktion i opgaven. Derfor er restancelisten generet som en statisk liste</w:t>
       </w:r>
       <w:bookmarkStart w:id="0" w:name="_GoBack"/>
       <w:bookmarkEnd w:id="0"/>

</xml_diff>

<commit_message>
Afgrænsning,  Use case 007+008+ SSD008 + updated rapport
</commit_message>
<xml_diff>
--- a/Afgrænsning.docx
+++ b/Afgrænsning.docx
@@ -45,6 +45,18 @@
       </w:pPr>
       <w:r>
         <w:t>Der står ikke noget krav om betalingsfunktion i opgaven. Derfor er restancelisten generet som en statisk liste</w:t>
+      </w:r>
+    </w:p>
+    <w:p>
+      <w:pPr>
+        <w:pStyle w:val="Listeafsnit"/>
+        <w:numPr>
+          <w:ilvl w:val="0"/>
+          <w:numId w:val="1"/>
+        </w:numPr>
+      </w:pPr>
+      <w:r>
+        <w:t>I stævneregistrering: Vi har valgt kun at registrere det nyeste stævne under konkurrencesvømmernes informationer, i stedet for at gemme hvert stævne i hver deres fil.</w:t>
       </w:r>
       <w:bookmarkStart w:id="0" w:name="_GoBack"/>
       <w:bookmarkEnd w:id="0"/>

</xml_diff>